<commit_message>
update dokumen, view gelar perkara & limpah biro
</commit_message>
<xml_diff>
--- a/storage/template_surat/laporan_hasil_gelar.docx
+++ b/storage/template_surat/laporan_hasil_gelar.docx
@@ -1,6 +1,6 @@
 
 <file path=word/document.xml><?xml version="1.0" encoding="utf-8"?>
-<w:document xmlns:wpc="http://schemas.microsoft.com/office/word/2010/wordprocessingCanvas" xmlns:cx="http://schemas.microsoft.com/office/drawing/2014/chartex" xmlns:cx1="http://schemas.microsoft.com/office/drawing/2015/9/8/chartex" xmlns:cx2="http://schemas.microsoft.com/office/drawing/2015/10/21/chartex" xmlns:cx3="http://schemas.microsoft.com/office/drawing/2016/5/9/chartex" xmlns:cx4="http://schemas.microsoft.com/office/drawing/2016/5/10/chartex" xmlns:cx5="http://schemas.microsoft.com/office/drawing/2016/5/11/chartex" xmlns:cx6="http://schemas.microsoft.com/office/drawing/2016/5/12/chartex" xmlns:cx7="http://schemas.microsoft.com/office/drawing/2016/5/13/chartex" xmlns:cx8="http://schemas.microsoft.com/office/drawing/2016/5/14/chartex" xmlns:mc="http://schemas.openxmlformats.org/markup-compatibility/2006" xmlns:aink="http://schemas.microsoft.com/office/drawing/2016/ink" xmlns:am3d="http://schemas.microsoft.com/office/drawing/2017/model3d" xmlns:o="urn:schemas-microsoft-com:office:office" xmlns:oel="http://schemas.microsoft.com/office/2019/extlst" xmlns:r="http://schemas.openxmlformats.org/officeDocument/2006/relationships" xmlns:m="http://schemas.openxmlformats.org/officeDocument/2006/math" xmlns:v="urn:schemas-microsoft-com:vml" xmlns:wp14="http://schemas.microsoft.com/office/word/2010/wordprocessingDrawing" xmlns:wp="http://schemas.openxmlformats.org/drawingml/2006/wordprocessingDrawing" xmlns:w10="urn:schemas-microsoft-com:office:word" xmlns:w="http://schemas.openxmlformats.org/wordprocessingml/2006/main" xmlns:w14="http://schemas.microsoft.com/office/word/2010/wordml" xmlns:w15="http://schemas.microsoft.com/office/word/2012/wordml" xmlns:w16cex="http://schemas.microsoft.com/office/word/2018/wordml/cex" xmlns:w16cid="http://schemas.microsoft.com/office/word/2016/wordml/cid" xmlns:w16="http://schemas.microsoft.com/office/word/2018/wordml" xmlns:w16sdtdh="http://schemas.microsoft.com/office/word/2020/wordml/sdtdatahash" xmlns:w16se="http://schemas.microsoft.com/office/word/2015/wordml/symex" xmlns:wpg="http://schemas.microsoft.com/office/word/2010/wordprocessingGroup" xmlns:wpi="http://schemas.microsoft.com/office/word/2010/wordprocessingInk" xmlns:wne="http://schemas.microsoft.com/office/word/2006/wordml" xmlns:wps="http://schemas.microsoft.com/office/word/2010/wordprocessingShape" mc:Ignorable="w14 w15 w16se w16cid w16 w16cex w16sdtdh wp14">
+<w:document xmlns:wpc="http://schemas.microsoft.com/office/word/2010/wordprocessingCanvas" xmlns:cx="http://schemas.microsoft.com/office/drawing/2014/chartex" xmlns:cx1="http://schemas.microsoft.com/office/drawing/2015/9/8/chartex" xmlns:cx2="http://schemas.microsoft.com/office/drawing/2015/10/21/chartex" xmlns:cx3="http://schemas.microsoft.com/office/drawing/2016/5/9/chartex" xmlns:cx4="http://schemas.microsoft.com/office/drawing/2016/5/10/chartex" xmlns:cx5="http://schemas.microsoft.com/office/drawing/2016/5/11/chartex" xmlns:cx6="http://schemas.microsoft.com/office/drawing/2016/5/12/chartex" xmlns:cx7="http://schemas.microsoft.com/office/drawing/2016/5/13/chartex" xmlns:cx8="http://schemas.microsoft.com/office/drawing/2016/5/14/chartex" xmlns:mc="http://schemas.openxmlformats.org/markup-compatibility/2006" xmlns:aink="http://schemas.microsoft.com/office/drawing/2016/ink" xmlns:am3d="http://schemas.microsoft.com/office/drawing/2017/model3d" xmlns:o="urn:schemas-microsoft-com:office:office" xmlns:oel="http://schemas.microsoft.com/office/2019/extlst" xmlns:r="http://schemas.openxmlformats.org/officeDocument/2006/relationships" xmlns:m="http://schemas.openxmlformats.org/officeDocument/2006/math" xmlns:v="urn:schemas-microsoft-com:vml" xmlns:wp14="http://schemas.microsoft.com/office/word/2010/wordprocessingDrawing" xmlns:wp="http://schemas.openxmlformats.org/drawingml/2006/wordprocessingDrawing" xmlns:w10="urn:schemas-microsoft-com:office:word" xmlns:w="http://schemas.openxmlformats.org/wordprocessingml/2006/main" xmlns:w14="http://schemas.microsoft.com/office/word/2010/wordml" xmlns:w15="http://schemas.microsoft.com/office/word/2012/wordml" xmlns:w16cex="http://schemas.microsoft.com/office/word/2018/wordml/cex" xmlns:w16cid="http://schemas.microsoft.com/office/word/2016/wordml/cid" xmlns:w16="http://schemas.microsoft.com/office/word/2018/wordml" xmlns:w16du="http://schemas.microsoft.com/office/word/2023/wordml/word16du" xmlns:w16sdtdh="http://schemas.microsoft.com/office/word/2020/wordml/sdtdatahash" xmlns:w16se="http://schemas.microsoft.com/office/word/2015/wordml/symex" xmlns:wpg="http://schemas.microsoft.com/office/word/2010/wordprocessingGroup" xmlns:wpi="http://schemas.microsoft.com/office/word/2010/wordprocessingInk" xmlns:wne="http://schemas.microsoft.com/office/word/2006/wordml" xmlns:wps="http://schemas.microsoft.com/office/word/2010/wordprocessingShape" mc:Ignorable="w14 w15 w16se w16cid w16 w16cex w16sdtdh wp14">
   <w:body>
     <w:p>
       <w:pPr>
@@ -272,19 +272,11 @@
         </w:rPr>
         <w:t xml:space="preserve">                                  </w:t>
       </w:r>
-      <w:proofErr w:type="spellStart"/>
-      <w:r>
-        <w:rPr>
-          <w:rFonts w:ascii="Arial" w:hAnsi="Arial" w:cs="Arial"/>
-        </w:rPr>
-        <w:t>Nomor</w:t>
-      </w:r>
-      <w:proofErr w:type="spellEnd"/>
-      <w:r>
-        <w:rPr>
-          <w:rFonts w:ascii="Arial" w:hAnsi="Arial" w:cs="Arial"/>
-        </w:rPr>
-        <w:t>:</w:t>
+      <w:r>
+        <w:rPr>
+          <w:rFonts w:ascii="Arial" w:hAnsi="Arial" w:cs="Arial"/>
+        </w:rPr>
+        <w:t>Nomor:</w:t>
       </w:r>
       <w:r>
         <w:rPr>
@@ -341,16 +333,8 @@
         <w:rPr>
           <w:rFonts w:ascii="Arial" w:hAnsi="Arial" w:cs="Arial"/>
         </w:rPr>
-        <w:t>WAS.2.</w:t>
-      </w:r>
-      <w:proofErr w:type="gramStart"/>
-      <w:r>
-        <w:rPr>
-          <w:rFonts w:ascii="Arial" w:hAnsi="Arial" w:cs="Arial"/>
-        </w:rPr>
-        <w:t>4./</w:t>
-      </w:r>
-      <w:proofErr w:type="gramEnd"/>
+        <w:t>WAS.2.4./</w:t>
+      </w:r>
       <w:r>
         <w:rPr>
           <w:rFonts w:ascii="Arial" w:hAnsi="Arial" w:cs="Arial"/>
@@ -795,25 +779,7 @@
           <w:sz w:val="24"/>
           <w:szCs w:val="24"/>
         </w:rPr>
-        <w:t xml:space="preserve"> </w:t>
-      </w:r>
-      <w:proofErr w:type="spellStart"/>
-      <w:r>
-        <w:rPr>
-          <w:rStyle w:val="FontStyle11"/>
-          <w:sz w:val="24"/>
-          <w:szCs w:val="24"/>
-        </w:rPr>
-        <w:t>Nomor</w:t>
-      </w:r>
-      <w:proofErr w:type="spellEnd"/>
-      <w:r>
-        <w:rPr>
-          <w:rStyle w:val="FontStyle11"/>
-          <w:sz w:val="24"/>
-          <w:szCs w:val="24"/>
-        </w:rPr>
-        <w:t xml:space="preserve"> 2 </w:t>
+        <w:t xml:space="preserve"> Nomor 2 </w:t>
       </w:r>
       <w:proofErr w:type="spellStart"/>
       <w:r>
@@ -969,25 +935,7 @@
           <w:sz w:val="24"/>
           <w:szCs w:val="24"/>
         </w:rPr>
-        <w:t xml:space="preserve"> Indonesia </w:t>
-      </w:r>
-      <w:proofErr w:type="spellStart"/>
-      <w:r>
-        <w:rPr>
-          <w:rStyle w:val="FontStyle11"/>
-          <w:sz w:val="24"/>
-          <w:szCs w:val="24"/>
-        </w:rPr>
-        <w:t>Nomor</w:t>
-      </w:r>
-      <w:proofErr w:type="spellEnd"/>
-      <w:r>
-        <w:rPr>
-          <w:rStyle w:val="FontStyle11"/>
-          <w:sz w:val="24"/>
-          <w:szCs w:val="24"/>
-        </w:rPr>
-        <w:t xml:space="preserve"> </w:t>
+        <w:t xml:space="preserve"> Indonesia Nomor </w:t>
       </w:r>
       <w:r>
         <w:rPr>
@@ -1271,25 +1219,7 @@
           <w:sz w:val="24"/>
           <w:szCs w:val="24"/>
         </w:rPr>
-        <w:t xml:space="preserve"> Indonesia </w:t>
-      </w:r>
-      <w:proofErr w:type="spellStart"/>
-      <w:r>
-        <w:rPr>
-          <w:rStyle w:val="FontStyle11"/>
-          <w:sz w:val="24"/>
-          <w:szCs w:val="24"/>
-        </w:rPr>
-        <w:t>Nomor</w:t>
-      </w:r>
-      <w:proofErr w:type="spellEnd"/>
-      <w:r>
-        <w:rPr>
-          <w:rStyle w:val="FontStyle11"/>
-          <w:sz w:val="24"/>
-          <w:szCs w:val="24"/>
-        </w:rPr>
-        <w:t xml:space="preserve"> 13 </w:t>
+        <w:t xml:space="preserve"> Indonesia Nomor 13 </w:t>
       </w:r>
       <w:proofErr w:type="spellStart"/>
       <w:r>
@@ -1497,25 +1427,7 @@
           <w:sz w:val="24"/>
           <w:szCs w:val="24"/>
         </w:rPr>
-        <w:t xml:space="preserve"> </w:t>
-      </w:r>
-      <w:proofErr w:type="spellStart"/>
-      <w:r>
-        <w:rPr>
-          <w:rStyle w:val="FontStyle11"/>
-          <w:sz w:val="24"/>
-          <w:szCs w:val="24"/>
-        </w:rPr>
-        <w:t>Nomor</w:t>
-      </w:r>
-      <w:proofErr w:type="spellEnd"/>
-      <w:r>
-        <w:rPr>
-          <w:rStyle w:val="FontStyle11"/>
-          <w:sz w:val="24"/>
-          <w:szCs w:val="24"/>
-        </w:rPr>
-        <w:t xml:space="preserve"> 1 </w:t>
+        <w:t xml:space="preserve"> Nomor 1 </w:t>
       </w:r>
       <w:proofErr w:type="spellStart"/>
       <w:r>
@@ -1605,43 +1517,7 @@
           <w:sz w:val="24"/>
           <w:szCs w:val="24"/>
         </w:rPr>
-        <w:t xml:space="preserve"> </w:t>
-      </w:r>
-      <w:proofErr w:type="spellStart"/>
-      <w:r>
-        <w:rPr>
-          <w:rStyle w:val="FontStyle11"/>
-          <w:sz w:val="24"/>
-          <w:szCs w:val="24"/>
-        </w:rPr>
-        <w:t>gelar</w:t>
-      </w:r>
-      <w:proofErr w:type="spellEnd"/>
-      <w:r>
-        <w:rPr>
-          <w:rStyle w:val="FontStyle11"/>
-          <w:sz w:val="24"/>
-          <w:szCs w:val="24"/>
-        </w:rPr>
-        <w:t xml:space="preserve"> </w:t>
-      </w:r>
-      <w:proofErr w:type="spellStart"/>
-      <w:r>
-        <w:rPr>
-          <w:rStyle w:val="FontStyle11"/>
-          <w:sz w:val="24"/>
-          <w:szCs w:val="24"/>
-        </w:rPr>
-        <w:t>perkara</w:t>
-      </w:r>
-      <w:proofErr w:type="spellEnd"/>
-      <w:r>
-        <w:rPr>
-          <w:rStyle w:val="FontStyle11"/>
-          <w:sz w:val="24"/>
-          <w:szCs w:val="24"/>
-        </w:rPr>
-        <w:t xml:space="preserve"> </w:t>
+        <w:t xml:space="preserve"> gelar perkara </w:t>
       </w:r>
       <w:proofErr w:type="spellStart"/>
       <w:r>
@@ -1738,18 +1614,8 @@
           <w:sz w:val="24"/>
           <w:szCs w:val="24"/>
         </w:rPr>
-        <w:t xml:space="preserve"> </w:t>
-      </w:r>
-      <w:proofErr w:type="spellStart"/>
-      <w:r>
-        <w:rPr>
-          <w:rStyle w:val="FontStyle11"/>
-          <w:sz w:val="24"/>
-          <w:szCs w:val="24"/>
-        </w:rPr>
-        <w:t>Nomor</w:t>
-      </w:r>
-      <w:proofErr w:type="spellEnd"/>
+        <w:t xml:space="preserve"> Nomor</w:t>
+      </w:r>
       <w:r>
         <w:rPr>
           <w:rStyle w:val="FontStyle11"/>
@@ -2158,6 +2024,42 @@
           <w:sz w:val="24"/>
           <w:szCs w:val="24"/>
         </w:rPr>
+        <w:t xml:space="preserve"> dengan </w:t>
+      </w:r>
+      <w:proofErr w:type="spellStart"/>
+      <w:r>
+        <w:rPr>
+          <w:rStyle w:val="FontStyle11"/>
+          <w:sz w:val="24"/>
+          <w:szCs w:val="24"/>
+        </w:rPr>
+        <w:t>rujukan</w:t>
+      </w:r>
+      <w:proofErr w:type="spellEnd"/>
+      <w:r>
+        <w:rPr>
+          <w:rStyle w:val="FontStyle11"/>
+          <w:sz w:val="24"/>
+          <w:szCs w:val="24"/>
+        </w:rPr>
+        <w:t xml:space="preserve"> di atas, dengan ini dilaporkan kepada Ka. </w:t>
+      </w:r>
+      <w:proofErr w:type="spellStart"/>
+      <w:r>
+        <w:rPr>
+          <w:rStyle w:val="FontStyle11"/>
+          <w:sz w:val="24"/>
+          <w:szCs w:val="24"/>
+        </w:rPr>
+        <w:t>tentang</w:t>
+      </w:r>
+      <w:proofErr w:type="spellEnd"/>
+      <w:r>
+        <w:rPr>
+          <w:rStyle w:val="FontStyle11"/>
+          <w:sz w:val="24"/>
+          <w:szCs w:val="24"/>
+        </w:rPr>
         <w:t xml:space="preserve"> </w:t>
       </w:r>
       <w:proofErr w:type="spellStart"/>
@@ -2167,7 +2069,51 @@
           <w:sz w:val="24"/>
           <w:szCs w:val="24"/>
         </w:rPr>
-        <w:t>dengan</w:t>
+        <w:t>pelaksanaan</w:t>
+      </w:r>
+      <w:proofErr w:type="spellEnd"/>
+      <w:r>
+        <w:rPr>
+          <w:rStyle w:val="FontStyle11"/>
+          <w:sz w:val="24"/>
+          <w:szCs w:val="24"/>
+        </w:rPr>
+        <w:t xml:space="preserve"> gelar </w:t>
+      </w:r>
+      <w:r>
+        <w:rPr>
+          <w:rStyle w:val="FontStyle11"/>
+          <w:sz w:val="24"/>
+          <w:szCs w:val="24"/>
+        </w:rPr>
+        <w:t xml:space="preserve">hasil </w:t>
+      </w:r>
+      <w:proofErr w:type="spellStart"/>
+      <w:r>
+        <w:rPr>
+          <w:rStyle w:val="FontStyle11"/>
+          <w:sz w:val="24"/>
+          <w:szCs w:val="24"/>
+        </w:rPr>
+        <w:t>penyelidikan</w:t>
+      </w:r>
+      <w:proofErr w:type="spellEnd"/>
+      <w:r>
+        <w:rPr>
+          <w:rStyle w:val="FontStyle11"/>
+          <w:sz w:val="24"/>
+          <w:szCs w:val="24"/>
+        </w:rPr>
+        <w:t xml:space="preserve"> oleh </w:t>
+      </w:r>
+      <w:proofErr w:type="spellStart"/>
+      <w:r>
+        <w:rPr>
+          <w:rStyle w:val="FontStyle11"/>
+          <w:sz w:val="24"/>
+          <w:szCs w:val="24"/>
+        </w:rPr>
+        <w:t>Bagbinpam</w:t>
       </w:r>
       <w:proofErr w:type="spellEnd"/>
       <w:r>
@@ -2185,25 +2131,15 @@
           <w:sz w:val="24"/>
           <w:szCs w:val="24"/>
         </w:rPr>
-        <w:t>rujukan</w:t>
-      </w:r>
-      <w:proofErr w:type="spellEnd"/>
-      <w:r>
-        <w:rPr>
-          <w:rStyle w:val="FontStyle11"/>
-          <w:sz w:val="24"/>
-          <w:szCs w:val="24"/>
-        </w:rPr>
-        <w:t xml:space="preserve"> di atas, dengan ini dilaporkan kepada Ka. </w:t>
-      </w:r>
-      <w:proofErr w:type="spellStart"/>
-      <w:r>
-        <w:rPr>
-          <w:rStyle w:val="FontStyle11"/>
-          <w:sz w:val="24"/>
-          <w:szCs w:val="24"/>
-        </w:rPr>
-        <w:t>tentang</w:t>
+        <w:t>R</w:t>
+      </w:r>
+      <w:r>
+        <w:rPr>
+          <w:rStyle w:val="FontStyle11"/>
+          <w:sz w:val="24"/>
+          <w:szCs w:val="24"/>
+        </w:rPr>
+        <w:t>opaminal</w:t>
       </w:r>
       <w:proofErr w:type="spellEnd"/>
       <w:r>
@@ -2221,7 +2157,7 @@
           <w:sz w:val="24"/>
           <w:szCs w:val="24"/>
         </w:rPr>
-        <w:t>pelaksanaan</w:t>
+        <w:t>Divpropam</w:t>
       </w:r>
       <w:proofErr w:type="spellEnd"/>
       <w:r>
@@ -2239,7 +2175,7 @@
           <w:sz w:val="24"/>
           <w:szCs w:val="24"/>
         </w:rPr>
-        <w:t>gelar</w:t>
+        <w:t>Polri</w:t>
       </w:r>
       <w:proofErr w:type="spellEnd"/>
       <w:r>
@@ -2257,122 +2193,6 @@
           <w:sz w:val="24"/>
           <w:szCs w:val="24"/>
         </w:rPr>
-        <w:t>hasil</w:t>
-      </w:r>
-      <w:proofErr w:type="spellEnd"/>
-      <w:r>
-        <w:rPr>
-          <w:rStyle w:val="FontStyle11"/>
-          <w:sz w:val="24"/>
-          <w:szCs w:val="24"/>
-        </w:rPr>
-        <w:t xml:space="preserve"> </w:t>
-      </w:r>
-      <w:proofErr w:type="spellStart"/>
-      <w:r>
-        <w:rPr>
-          <w:rStyle w:val="FontStyle11"/>
-          <w:sz w:val="24"/>
-          <w:szCs w:val="24"/>
-        </w:rPr>
-        <w:t>penyelidikan</w:t>
-      </w:r>
-      <w:proofErr w:type="spellEnd"/>
-      <w:r>
-        <w:rPr>
-          <w:rStyle w:val="FontStyle11"/>
-          <w:sz w:val="24"/>
-          <w:szCs w:val="24"/>
-        </w:rPr>
-        <w:t xml:space="preserve"> oleh </w:t>
-      </w:r>
-      <w:proofErr w:type="spellStart"/>
-      <w:r>
-        <w:rPr>
-          <w:rStyle w:val="FontStyle11"/>
-          <w:sz w:val="24"/>
-          <w:szCs w:val="24"/>
-        </w:rPr>
-        <w:t>Bagbinpam</w:t>
-      </w:r>
-      <w:proofErr w:type="spellEnd"/>
-      <w:r>
-        <w:rPr>
-          <w:rStyle w:val="FontStyle11"/>
-          <w:sz w:val="24"/>
-          <w:szCs w:val="24"/>
-        </w:rPr>
-        <w:t xml:space="preserve"> </w:t>
-      </w:r>
-      <w:proofErr w:type="spellStart"/>
-      <w:r>
-        <w:rPr>
-          <w:rStyle w:val="FontStyle11"/>
-          <w:sz w:val="24"/>
-          <w:szCs w:val="24"/>
-        </w:rPr>
-        <w:t>R</w:t>
-      </w:r>
-      <w:r>
-        <w:rPr>
-          <w:rStyle w:val="FontStyle11"/>
-          <w:sz w:val="24"/>
-          <w:szCs w:val="24"/>
-        </w:rPr>
-        <w:t>opaminal</w:t>
-      </w:r>
-      <w:proofErr w:type="spellEnd"/>
-      <w:r>
-        <w:rPr>
-          <w:rStyle w:val="FontStyle11"/>
-          <w:sz w:val="24"/>
-          <w:szCs w:val="24"/>
-        </w:rPr>
-        <w:t xml:space="preserve"> </w:t>
-      </w:r>
-      <w:proofErr w:type="spellStart"/>
-      <w:r>
-        <w:rPr>
-          <w:rStyle w:val="FontStyle11"/>
-          <w:sz w:val="24"/>
-          <w:szCs w:val="24"/>
-        </w:rPr>
-        <w:t>Divpropam</w:t>
-      </w:r>
-      <w:proofErr w:type="spellEnd"/>
-      <w:r>
-        <w:rPr>
-          <w:rStyle w:val="FontStyle11"/>
-          <w:sz w:val="24"/>
-          <w:szCs w:val="24"/>
-        </w:rPr>
-        <w:t xml:space="preserve"> </w:t>
-      </w:r>
-      <w:proofErr w:type="spellStart"/>
-      <w:r>
-        <w:rPr>
-          <w:rStyle w:val="FontStyle11"/>
-          <w:sz w:val="24"/>
-          <w:szCs w:val="24"/>
-        </w:rPr>
-        <w:t>Polri</w:t>
-      </w:r>
-      <w:proofErr w:type="spellEnd"/>
-      <w:r>
-        <w:rPr>
-          <w:rStyle w:val="FontStyle11"/>
-          <w:sz w:val="24"/>
-          <w:szCs w:val="24"/>
-        </w:rPr>
-        <w:t xml:space="preserve"> </w:t>
-      </w:r>
-      <w:proofErr w:type="spellStart"/>
-      <w:r>
-        <w:rPr>
-          <w:rStyle w:val="FontStyle11"/>
-          <w:sz w:val="24"/>
-          <w:szCs w:val="24"/>
-        </w:rPr>
         <w:t>sebagai</w:t>
       </w:r>
       <w:proofErr w:type="spellEnd"/>
@@ -2382,25 +2202,7 @@
           <w:sz w:val="24"/>
           <w:szCs w:val="24"/>
         </w:rPr>
-        <w:t xml:space="preserve"> </w:t>
-      </w:r>
-      <w:proofErr w:type="spellStart"/>
-      <w:r>
-        <w:rPr>
-          <w:rStyle w:val="FontStyle11"/>
-          <w:sz w:val="24"/>
-          <w:szCs w:val="24"/>
-        </w:rPr>
-        <w:t>berikut</w:t>
-      </w:r>
-      <w:proofErr w:type="spellEnd"/>
-      <w:r>
-        <w:rPr>
-          <w:rStyle w:val="FontStyle11"/>
-          <w:sz w:val="24"/>
-          <w:szCs w:val="24"/>
-        </w:rPr>
-        <w:t xml:space="preserve">: </w:t>
+        <w:t xml:space="preserve"> berikut: </w:t>
       </w:r>
     </w:p>
     <w:p>
@@ -2726,42 +2528,7 @@
           <w:szCs w:val="24"/>
         </w:rPr>
         <w:tab/>
-      </w:r>
-      <w:proofErr w:type="spellStart"/>
-      <w:r>
-        <w:rPr>
-          <w:rStyle w:val="FontStyle11"/>
-          <w:sz w:val="24"/>
-          <w:szCs w:val="24"/>
-        </w:rPr>
-        <w:t>gelar</w:t>
-      </w:r>
-      <w:proofErr w:type="spellEnd"/>
-      <w:r>
-        <w:rPr>
-          <w:rStyle w:val="FontStyle11"/>
-          <w:sz w:val="24"/>
-          <w:szCs w:val="24"/>
-        </w:rPr>
-        <w:t xml:space="preserve"> </w:t>
-      </w:r>
-      <w:proofErr w:type="spellStart"/>
-      <w:r>
-        <w:rPr>
-          <w:rStyle w:val="FontStyle11"/>
-          <w:sz w:val="24"/>
-          <w:szCs w:val="24"/>
-        </w:rPr>
-        <w:t>perkara</w:t>
-      </w:r>
-      <w:proofErr w:type="spellEnd"/>
-      <w:r>
-        <w:rPr>
-          <w:rStyle w:val="FontStyle11"/>
-          <w:sz w:val="24"/>
-          <w:szCs w:val="24"/>
-        </w:rPr>
-        <w:t xml:space="preserve"> </w:t>
+        <w:t xml:space="preserve">gelar perkara </w:t>
       </w:r>
       <w:proofErr w:type="spellStart"/>
       <w:r>
@@ -2942,43 +2709,7 @@
           <w:sz w:val="24"/>
           <w:szCs w:val="24"/>
         </w:rPr>
-        <w:t xml:space="preserve"> </w:t>
-      </w:r>
-      <w:proofErr w:type="spellStart"/>
-      <w:r>
-        <w:rPr>
-          <w:rStyle w:val="FontStyle11"/>
-          <w:sz w:val="24"/>
-          <w:szCs w:val="24"/>
-        </w:rPr>
-        <w:t>gelar</w:t>
-      </w:r>
-      <w:proofErr w:type="spellEnd"/>
-      <w:r>
-        <w:rPr>
-          <w:rStyle w:val="FontStyle11"/>
-          <w:sz w:val="24"/>
-          <w:szCs w:val="24"/>
-        </w:rPr>
-        <w:t xml:space="preserve"> </w:t>
-      </w:r>
-      <w:proofErr w:type="spellStart"/>
-      <w:r>
-        <w:rPr>
-          <w:rStyle w:val="FontStyle11"/>
-          <w:sz w:val="24"/>
-          <w:szCs w:val="24"/>
-        </w:rPr>
-        <w:t>perkara</w:t>
-      </w:r>
-      <w:proofErr w:type="spellEnd"/>
-      <w:r>
-        <w:rPr>
-          <w:rStyle w:val="FontStyle11"/>
-          <w:sz w:val="24"/>
-          <w:szCs w:val="24"/>
-        </w:rPr>
-        <w:t>:</w:t>
+        <w:t xml:space="preserve"> gelar perkara:</w:t>
       </w:r>
     </w:p>
     <w:p>
@@ -3534,6 +3265,26 @@
           <w:sz w:val="24"/>
           <w:szCs w:val="24"/>
         </w:rPr>
+        <w:t xml:space="preserve"> gelar perkara </w:t>
+      </w:r>
+      <w:proofErr w:type="spellStart"/>
+      <w:r>
+        <w:rPr>
+          <w:rStyle w:val="FontStyle11"/>
+          <w:rFonts w:eastAsia="Calibri"/>
+          <w:sz w:val="24"/>
+          <w:szCs w:val="24"/>
+        </w:rPr>
+        <w:t>penyelidikan</w:t>
+      </w:r>
+      <w:proofErr w:type="spellEnd"/>
+      <w:r>
+        <w:rPr>
+          <w:rStyle w:val="FontStyle11"/>
+          <w:rFonts w:eastAsia="Calibri"/>
+          <w:sz w:val="24"/>
+          <w:szCs w:val="24"/>
+        </w:rPr>
         <w:t xml:space="preserve"> </w:t>
       </w:r>
       <w:proofErr w:type="spellStart"/>
@@ -3544,7 +3295,7 @@
           <w:sz w:val="24"/>
           <w:szCs w:val="24"/>
         </w:rPr>
-        <w:t>gelar</w:t>
+        <w:t>diatas</w:t>
       </w:r>
       <w:proofErr w:type="spellEnd"/>
       <w:r>
@@ -3554,6 +3305,26 @@
           <w:sz w:val="24"/>
           <w:szCs w:val="24"/>
         </w:rPr>
+        <w:t xml:space="preserve">, hasilnya </w:t>
+      </w:r>
+      <w:proofErr w:type="spellStart"/>
+      <w:r>
+        <w:rPr>
+          <w:rStyle w:val="FontStyle11"/>
+          <w:rFonts w:eastAsia="Calibri"/>
+          <w:sz w:val="24"/>
+          <w:szCs w:val="24"/>
+        </w:rPr>
+        <w:t>disimpulkan</w:t>
+      </w:r>
+      <w:proofErr w:type="spellEnd"/>
+      <w:r>
+        <w:rPr>
+          <w:rStyle w:val="FontStyle11"/>
+          <w:rFonts w:eastAsia="Calibri"/>
+          <w:sz w:val="24"/>
+          <w:szCs w:val="24"/>
+        </w:rPr>
         <w:t xml:space="preserve"> </w:t>
       </w:r>
       <w:proofErr w:type="spellStart"/>
@@ -3564,7 +3335,7 @@
           <w:sz w:val="24"/>
           <w:szCs w:val="24"/>
         </w:rPr>
-        <w:t>perkara</w:t>
+        <w:t>sebagai</w:t>
       </w:r>
       <w:proofErr w:type="spellEnd"/>
       <w:r>
@@ -3574,127 +3345,7 @@
           <w:sz w:val="24"/>
           <w:szCs w:val="24"/>
         </w:rPr>
-        <w:t xml:space="preserve"> </w:t>
-      </w:r>
-      <w:proofErr w:type="spellStart"/>
-      <w:r>
-        <w:rPr>
-          <w:rStyle w:val="FontStyle11"/>
-          <w:rFonts w:eastAsia="Calibri"/>
-          <w:sz w:val="24"/>
-          <w:szCs w:val="24"/>
-        </w:rPr>
-        <w:t>penyelidikan</w:t>
-      </w:r>
-      <w:proofErr w:type="spellEnd"/>
-      <w:r>
-        <w:rPr>
-          <w:rStyle w:val="FontStyle11"/>
-          <w:rFonts w:eastAsia="Calibri"/>
-          <w:sz w:val="24"/>
-          <w:szCs w:val="24"/>
-        </w:rPr>
-        <w:t xml:space="preserve"> </w:t>
-      </w:r>
-      <w:proofErr w:type="spellStart"/>
-      <w:r>
-        <w:rPr>
-          <w:rStyle w:val="FontStyle11"/>
-          <w:rFonts w:eastAsia="Calibri"/>
-          <w:sz w:val="24"/>
-          <w:szCs w:val="24"/>
-        </w:rPr>
-        <w:t>diatas</w:t>
-      </w:r>
-      <w:proofErr w:type="spellEnd"/>
-      <w:r>
-        <w:rPr>
-          <w:rStyle w:val="FontStyle11"/>
-          <w:rFonts w:eastAsia="Calibri"/>
-          <w:sz w:val="24"/>
-          <w:szCs w:val="24"/>
-        </w:rPr>
-        <w:t xml:space="preserve">, </w:t>
-      </w:r>
-      <w:proofErr w:type="spellStart"/>
-      <w:r>
-        <w:rPr>
-          <w:rStyle w:val="FontStyle11"/>
-          <w:rFonts w:eastAsia="Calibri"/>
-          <w:sz w:val="24"/>
-          <w:szCs w:val="24"/>
-        </w:rPr>
-        <w:t>hasilnya</w:t>
-      </w:r>
-      <w:proofErr w:type="spellEnd"/>
-      <w:r>
-        <w:rPr>
-          <w:rStyle w:val="FontStyle11"/>
-          <w:rFonts w:eastAsia="Calibri"/>
-          <w:sz w:val="24"/>
-          <w:szCs w:val="24"/>
-        </w:rPr>
-        <w:t xml:space="preserve"> </w:t>
-      </w:r>
-      <w:proofErr w:type="spellStart"/>
-      <w:r>
-        <w:rPr>
-          <w:rStyle w:val="FontStyle11"/>
-          <w:rFonts w:eastAsia="Calibri"/>
-          <w:sz w:val="24"/>
-          <w:szCs w:val="24"/>
-        </w:rPr>
-        <w:t>disimpulkan</w:t>
-      </w:r>
-      <w:proofErr w:type="spellEnd"/>
-      <w:r>
-        <w:rPr>
-          <w:rStyle w:val="FontStyle11"/>
-          <w:rFonts w:eastAsia="Calibri"/>
-          <w:sz w:val="24"/>
-          <w:szCs w:val="24"/>
-        </w:rPr>
-        <w:t xml:space="preserve"> </w:t>
-      </w:r>
-      <w:proofErr w:type="spellStart"/>
-      <w:r>
-        <w:rPr>
-          <w:rStyle w:val="FontStyle11"/>
-          <w:rFonts w:eastAsia="Calibri"/>
-          <w:sz w:val="24"/>
-          <w:szCs w:val="24"/>
-        </w:rPr>
-        <w:t>sebagai</w:t>
-      </w:r>
-      <w:proofErr w:type="spellEnd"/>
-      <w:r>
-        <w:rPr>
-          <w:rStyle w:val="FontStyle11"/>
-          <w:rFonts w:eastAsia="Calibri"/>
-          <w:sz w:val="24"/>
-          <w:szCs w:val="24"/>
-        </w:rPr>
-        <w:t xml:space="preserve"> </w:t>
-      </w:r>
-      <w:proofErr w:type="spellStart"/>
-      <w:r>
-        <w:rPr>
-          <w:rStyle w:val="FontStyle11"/>
-          <w:rFonts w:eastAsia="Calibri"/>
-          <w:sz w:val="24"/>
-          <w:szCs w:val="24"/>
-        </w:rPr>
-        <w:t>berikut</w:t>
-      </w:r>
-      <w:proofErr w:type="spellEnd"/>
-      <w:r>
-        <w:rPr>
-          <w:rStyle w:val="FontStyle11"/>
-          <w:rFonts w:eastAsia="Calibri"/>
-          <w:sz w:val="24"/>
-          <w:szCs w:val="24"/>
-        </w:rPr>
-        <w:t xml:space="preserve">:  </w:t>
+        <w:t xml:space="preserve"> berikut:  </w:t>
       </w:r>
     </w:p>
     <w:p>
@@ -3727,7 +3378,6 @@
         </w:rPr>
       </w:pPr>
       <w:bookmarkStart w:id="11" w:name="_Hlk119327189"/>
-      <w:proofErr w:type="spellStart"/>
       <w:r>
         <w:rPr>
           <w:rStyle w:val="FontStyle11"/>
@@ -3736,8 +3386,9 @@
           <w:sz w:val="24"/>
           <w:szCs w:val="24"/>
         </w:rPr>
-        <w:t>d</w:t>
-      </w:r>
+        <w:t>${</w:t>
+      </w:r>
+      <w:proofErr w:type="spellStart"/>
       <w:r>
         <w:rPr>
           <w:rStyle w:val="FontStyle11"/>
@@ -3746,7 +3397,7 @@
           <w:sz w:val="24"/>
           <w:szCs w:val="24"/>
         </w:rPr>
-        <w:t>itemukan</w:t>
+        <w:t>hasil_penyelidikan</w:t>
       </w:r>
       <w:proofErr w:type="spellEnd"/>
       <w:r>
@@ -3757,7 +3408,7 @@
           <w:sz w:val="24"/>
           <w:szCs w:val="24"/>
         </w:rPr>
-        <w:t xml:space="preserve"> </w:t>
+        <w:t>}</w:t>
       </w:r>
       <w:r>
         <w:rPr>
@@ -3767,71 +3418,16 @@
           <w:sz w:val="24"/>
           <w:szCs w:val="24"/>
         </w:rPr>
-        <w:t xml:space="preserve">/ </w:t>
-      </w:r>
-      <w:proofErr w:type="spellStart"/>
+        <w:t xml:space="preserve"> </w:t>
+      </w:r>
       <w:r>
         <w:rPr>
           <w:rStyle w:val="FontStyle11"/>
           <w:rFonts w:eastAsia="Calibri"/>
-          <w:color w:val="FF0000"/>
-          <w:sz w:val="24"/>
-          <w:szCs w:val="24"/>
-        </w:rPr>
-        <w:t>belum</w:t>
-      </w:r>
-      <w:proofErr w:type="spellEnd"/>
-      <w:r>
-        <w:rPr>
-          <w:rStyle w:val="FontStyle11"/>
-          <w:rFonts w:eastAsia="Calibri"/>
-          <w:color w:val="FF0000"/>
-          <w:sz w:val="24"/>
-          <w:szCs w:val="24"/>
-        </w:rPr>
-        <w:t xml:space="preserve"> </w:t>
-      </w:r>
-      <w:proofErr w:type="spellStart"/>
-      <w:r>
-        <w:rPr>
-          <w:rStyle w:val="FontStyle11"/>
-          <w:rFonts w:eastAsia="Calibri"/>
-          <w:color w:val="FF0000"/>
-          <w:sz w:val="24"/>
-          <w:szCs w:val="24"/>
-        </w:rPr>
-        <w:t>ditemukan</w:t>
-      </w:r>
-      <w:proofErr w:type="spellEnd"/>
-      <w:r>
-        <w:rPr>
-          <w:rStyle w:val="FontStyle11"/>
-          <w:rFonts w:eastAsia="Calibri"/>
-          <w:color w:val="FF0000"/>
-          <w:sz w:val="24"/>
-          <w:szCs w:val="24"/>
-        </w:rPr>
-        <w:t xml:space="preserve"> </w:t>
-      </w:r>
-      <w:proofErr w:type="spellStart"/>
-      <w:r>
-        <w:rPr>
-          <w:rStyle w:val="FontStyle11"/>
-          <w:rFonts w:eastAsia="Calibri"/>
-          <w:sz w:val="24"/>
-          <w:szCs w:val="24"/>
-        </w:rPr>
-        <w:t>cukup</w:t>
-      </w:r>
-      <w:proofErr w:type="spellEnd"/>
-      <w:r>
-        <w:rPr>
-          <w:rStyle w:val="FontStyle11"/>
-          <w:rFonts w:eastAsia="Calibri"/>
-          <w:sz w:val="24"/>
-          <w:szCs w:val="24"/>
-        </w:rPr>
-        <w:t xml:space="preserve"> </w:t>
+          <w:sz w:val="24"/>
+          <w:szCs w:val="24"/>
+        </w:rPr>
+        <w:t xml:space="preserve">cukup </w:t>
       </w:r>
       <w:proofErr w:type="spellStart"/>
       <w:r>
@@ -4148,21 +3744,12 @@
         </w:rPr>
         <w:t xml:space="preserve"> </w:t>
       </w:r>
-      <w:proofErr w:type="spellStart"/>
       <w:r>
         <w:rPr>
           <w:rFonts w:ascii="Arial" w:hAnsi="Arial" w:cs="Arial"/>
           <w:spacing w:val="-4"/>
         </w:rPr>
-        <w:t>dengan</w:t>
-      </w:r>
-      <w:proofErr w:type="spellEnd"/>
-      <w:r>
-        <w:rPr>
-          <w:rFonts w:ascii="Arial" w:hAnsi="Arial" w:cs="Arial"/>
-          <w:spacing w:val="-4"/>
-        </w:rPr>
-        <w:t xml:space="preserve"> </w:t>
+        <w:t xml:space="preserve">dengan </w:t>
       </w:r>
       <w:proofErr w:type="spellStart"/>
       <w:r>
@@ -4242,9 +3829,26 @@
           <w:rFonts w:ascii="Arial" w:hAnsi="Arial" w:cs="Arial"/>
           <w:color w:val="FF0000"/>
           <w:spacing w:val="-4"/>
-          <w:lang w:val="id-ID"/>
-        </w:rPr>
-        <w:t>(WUJUD PERBUATAN)</w:t>
+        </w:rPr>
+        <w:t>${</w:t>
+      </w:r>
+      <w:proofErr w:type="spellStart"/>
+      <w:r>
+        <w:rPr>
+          <w:rFonts w:ascii="Arial" w:hAnsi="Arial" w:cs="Arial"/>
+          <w:color w:val="FF0000"/>
+          <w:spacing w:val="-4"/>
+        </w:rPr>
+        <w:t>wujud_perbuatan</w:t>
+      </w:r>
+      <w:proofErr w:type="spellEnd"/>
+      <w:r>
+        <w:rPr>
+          <w:rFonts w:ascii="Arial" w:hAnsi="Arial" w:cs="Arial"/>
+          <w:color w:val="FF0000"/>
+          <w:spacing w:val="-4"/>
+        </w:rPr>
+        <w:t>}</w:t>
       </w:r>
       <w:r>
         <w:rPr>
@@ -4483,6 +4087,22 @@
           <w:rFonts w:ascii="Arial" w:hAnsi="Arial" w:cs="Arial"/>
           <w:spacing w:val="-4"/>
         </w:rPr>
+        <w:t xml:space="preserve"> perkara </w:t>
+      </w:r>
+      <w:proofErr w:type="spellStart"/>
+      <w:r>
+        <w:rPr>
+          <w:rFonts w:ascii="Arial" w:hAnsi="Arial" w:cs="Arial"/>
+          <w:spacing w:val="-4"/>
+        </w:rPr>
+        <w:t>tersebut</w:t>
+      </w:r>
+      <w:proofErr w:type="spellEnd"/>
+      <w:r>
+        <w:rPr>
+          <w:rFonts w:ascii="Arial" w:hAnsi="Arial" w:cs="Arial"/>
+          <w:spacing w:val="-4"/>
+        </w:rPr>
         <w:t xml:space="preserve"> </w:t>
       </w:r>
       <w:proofErr w:type="spellStart"/>
@@ -4491,14 +4111,28 @@
           <w:rFonts w:ascii="Arial" w:hAnsi="Arial" w:cs="Arial"/>
           <w:spacing w:val="-4"/>
         </w:rPr>
-        <w:t>perkara</w:t>
-      </w:r>
-      <w:proofErr w:type="spellEnd"/>
+        <w:t>di</w:t>
+      </w:r>
       <w:r>
         <w:rPr>
           <w:rFonts w:ascii="Arial" w:hAnsi="Arial" w:cs="Arial"/>
           <w:spacing w:val="-4"/>
         </w:rPr>
+        <w:t>rekomendasi</w:t>
+      </w:r>
+      <w:r>
+        <w:rPr>
+          <w:rFonts w:ascii="Arial" w:hAnsi="Arial" w:cs="Arial"/>
+          <w:spacing w:val="-4"/>
+        </w:rPr>
+        <w:t>kan</w:t>
+      </w:r>
+      <w:proofErr w:type="spellEnd"/>
+      <w:r>
+        <w:rPr>
+          <w:rFonts w:ascii="Arial" w:hAnsi="Arial" w:cs="Arial"/>
+          <w:spacing w:val="-4"/>
+        </w:rPr>
         <w:t xml:space="preserve"> </w:t>
       </w:r>
       <w:proofErr w:type="spellStart"/>
@@ -4507,7 +4141,7 @@
           <w:rFonts w:ascii="Arial" w:hAnsi="Arial" w:cs="Arial"/>
           <w:spacing w:val="-4"/>
         </w:rPr>
-        <w:t>tersebut</w:t>
+        <w:t>sebagai</w:t>
       </w:r>
       <w:proofErr w:type="spellEnd"/>
       <w:r>
@@ -4515,63 +4149,8 @@
           <w:rFonts w:ascii="Arial" w:hAnsi="Arial" w:cs="Arial"/>
           <w:spacing w:val="-4"/>
         </w:rPr>
-        <w:t xml:space="preserve"> </w:t>
-      </w:r>
-      <w:proofErr w:type="spellStart"/>
-      <w:r>
-        <w:rPr>
-          <w:rFonts w:ascii="Arial" w:hAnsi="Arial" w:cs="Arial"/>
-          <w:spacing w:val="-4"/>
-        </w:rPr>
-        <w:t>di</w:t>
-      </w:r>
-      <w:r>
-        <w:rPr>
-          <w:rFonts w:ascii="Arial" w:hAnsi="Arial" w:cs="Arial"/>
-          <w:spacing w:val="-4"/>
-        </w:rPr>
-        <w:t>rekomendasi</w:t>
-      </w:r>
-      <w:r>
-        <w:rPr>
-          <w:rFonts w:ascii="Arial" w:hAnsi="Arial" w:cs="Arial"/>
-          <w:spacing w:val="-4"/>
-        </w:rPr>
-        <w:t>kan</w:t>
-      </w:r>
-      <w:proofErr w:type="spellEnd"/>
-      <w:r>
-        <w:rPr>
-          <w:rFonts w:ascii="Arial" w:hAnsi="Arial" w:cs="Arial"/>
-          <w:spacing w:val="-4"/>
-        </w:rPr>
-        <w:t xml:space="preserve"> </w:t>
-      </w:r>
-      <w:proofErr w:type="spellStart"/>
-      <w:r>
-        <w:rPr>
-          <w:rFonts w:ascii="Arial" w:hAnsi="Arial" w:cs="Arial"/>
-          <w:spacing w:val="-4"/>
-        </w:rPr>
-        <w:t>sebagai</w:t>
-      </w:r>
-      <w:proofErr w:type="spellEnd"/>
-      <w:r>
-        <w:rPr>
-          <w:rFonts w:ascii="Arial" w:hAnsi="Arial" w:cs="Arial"/>
-          <w:spacing w:val="-4"/>
-        </w:rPr>
-        <w:t xml:space="preserve"> </w:t>
-      </w:r>
-      <w:proofErr w:type="spellStart"/>
-      <w:r>
-        <w:rPr>
-          <w:rFonts w:ascii="Arial" w:hAnsi="Arial" w:cs="Arial"/>
-          <w:spacing w:val="-4"/>
-        </w:rPr>
-        <w:t>berikut</w:t>
-      </w:r>
-      <w:proofErr w:type="spellEnd"/>
+        <w:t xml:space="preserve"> berikut</w:t>
+      </w:r>
       <w:r>
         <w:rPr>
           <w:rFonts w:ascii="Arial" w:hAnsi="Arial" w:cs="Arial"/>
@@ -5267,18 +4846,8 @@
                                 <w:color w:val="FFFFFF" w:themeColor="background1"/>
                                 <w:lang w:val="en-ID"/>
                               </w:rPr>
-                              <w:t xml:space="preserve">: . . . </w:t>
+                              <w:t>: . . . . . . .</w:t>
                             </w:r>
-                            <w:proofErr w:type="gramStart"/>
-                            <w:r>
-                              <w:rPr>
-                                <w:rFonts w:ascii="Arial" w:hAnsi="Arial" w:cs="Arial"/>
-                                <w:color w:val="FFFFFF" w:themeColor="background1"/>
-                                <w:lang w:val="en-ID"/>
-                              </w:rPr>
-                              <w:t>. . . .</w:t>
-                            </w:r>
-                            <w:proofErr w:type="gramEnd"/>
                           </w:p>
                           <w:p>
                             <w:pPr>
@@ -5315,7 +4884,6 @@
                               <w:t>abagbinpam</w:t>
                             </w:r>
                             <w:proofErr w:type="spellEnd"/>
-                            <w:proofErr w:type="gramStart"/>
                             <w:r>
                               <w:rPr>
                                 <w:rFonts w:ascii="Arial" w:hAnsi="Arial" w:cs="Arial"/>
@@ -5323,16 +4891,7 @@
                                 <w:lang w:val="en-ID"/>
                               </w:rPr>
                               <w:tab/>
-                              <w:t xml:space="preserve">  :</w:t>
-                            </w:r>
-                            <w:proofErr w:type="gramEnd"/>
-                            <w:r>
-                              <w:rPr>
-                                <w:rFonts w:ascii="Arial" w:hAnsi="Arial" w:cs="Arial"/>
-                                <w:color w:val="FFFFFF" w:themeColor="background1"/>
-                                <w:lang w:val="en-ID"/>
-                              </w:rPr>
-                              <w:t xml:space="preserve"> . . . . . . .</w:t>
+                              <w:t xml:space="preserve">  : . . . . . . .</w:t>
                             </w:r>
                             <w:r>
                               <w:rPr>
@@ -5378,7 +4937,6 @@
                               </w:rPr>
                               <w:tab/>
                             </w:r>
-                            <w:proofErr w:type="gramStart"/>
                             <w:r>
                               <w:rPr>
                                 <w:rFonts w:ascii="Arial" w:hAnsi="Arial" w:cs="Arial"/>
@@ -5386,16 +4944,7 @@
                                 <w:lang w:val="en-ID"/>
                               </w:rPr>
                               <w:tab/>
-                              <w:t xml:space="preserve">  :</w:t>
-                            </w:r>
-                            <w:proofErr w:type="gramEnd"/>
-                            <w:r>
-                              <w:rPr>
-                                <w:rFonts w:ascii="Arial" w:hAnsi="Arial" w:cs="Arial"/>
-                                <w:color w:val="FFFFFF" w:themeColor="background1"/>
-                                <w:lang w:val="en-ID"/>
-                              </w:rPr>
-                              <w:t xml:space="preserve"> . . . . . . .</w:t>
+                              <w:t xml:space="preserve">  : . . . . . . .</w:t>
                             </w:r>
                           </w:p>
                           <w:p>
@@ -5433,7 +4982,6 @@
                               </w:rPr>
                               <w:t xml:space="preserve"> </w:t>
                             </w:r>
-                            <w:proofErr w:type="gramStart"/>
                             <w:r>
                               <w:rPr>
                                 <w:rFonts w:ascii="Arial" w:hAnsi="Arial" w:cs="Arial"/>
@@ -5449,16 +4997,7 @@
                                 <w:color w:val="FFFFFF" w:themeColor="background1"/>
                                 <w:lang w:val="en-ID"/>
                               </w:rPr>
-                              <w:t>:</w:t>
-                            </w:r>
-                            <w:proofErr w:type="gramEnd"/>
-                            <w:r>
-                              <w:rPr>
-                                <w:rFonts w:ascii="Arial" w:hAnsi="Arial" w:cs="Arial"/>
-                                <w:color w:val="FFFFFF" w:themeColor="background1"/>
-                                <w:lang w:val="en-ID"/>
-                              </w:rPr>
-                              <w:t xml:space="preserve"> . . . . . . .</w:t>
+                              <w:t>: . . . . . . .</w:t>
                             </w:r>
                           </w:p>
                           <w:p/>
@@ -5560,18 +5099,8 @@
                           <w:color w:val="FFFFFF" w:themeColor="background1"/>
                           <w:lang w:val="en-ID"/>
                         </w:rPr>
-                        <w:t xml:space="preserve">: . . . </w:t>
+                        <w:t>: . . . . . . .</w:t>
                       </w:r>
-                      <w:proofErr w:type="gramStart"/>
-                      <w:r>
-                        <w:rPr>
-                          <w:rFonts w:ascii="Arial" w:hAnsi="Arial" w:cs="Arial"/>
-                          <w:color w:val="FFFFFF" w:themeColor="background1"/>
-                          <w:lang w:val="en-ID"/>
-                        </w:rPr>
-                        <w:t>. . . .</w:t>
-                      </w:r>
-                      <w:proofErr w:type="gramEnd"/>
                     </w:p>
                     <w:p>
                       <w:pPr>
@@ -5608,7 +5137,6 @@
                         <w:t>abagbinpam</w:t>
                       </w:r>
                       <w:proofErr w:type="spellEnd"/>
-                      <w:proofErr w:type="gramStart"/>
                       <w:r>
                         <w:rPr>
                           <w:rFonts w:ascii="Arial" w:hAnsi="Arial" w:cs="Arial"/>
@@ -5616,16 +5144,7 @@
                           <w:lang w:val="en-ID"/>
                         </w:rPr>
                         <w:tab/>
-                        <w:t xml:space="preserve">  :</w:t>
-                      </w:r>
-                      <w:proofErr w:type="gramEnd"/>
-                      <w:r>
-                        <w:rPr>
-                          <w:rFonts w:ascii="Arial" w:hAnsi="Arial" w:cs="Arial"/>
-                          <w:color w:val="FFFFFF" w:themeColor="background1"/>
-                          <w:lang w:val="en-ID"/>
-                        </w:rPr>
-                        <w:t xml:space="preserve"> . . . . . . .</w:t>
+                        <w:t xml:space="preserve">  : . . . . . . .</w:t>
                       </w:r>
                       <w:r>
                         <w:rPr>
@@ -5671,7 +5190,6 @@
                         </w:rPr>
                         <w:tab/>
                       </w:r>
-                      <w:proofErr w:type="gramStart"/>
                       <w:r>
                         <w:rPr>
                           <w:rFonts w:ascii="Arial" w:hAnsi="Arial" w:cs="Arial"/>
@@ -5679,16 +5197,7 @@
                           <w:lang w:val="en-ID"/>
                         </w:rPr>
                         <w:tab/>
-                        <w:t xml:space="preserve">  :</w:t>
-                      </w:r>
-                      <w:proofErr w:type="gramEnd"/>
-                      <w:r>
-                        <w:rPr>
-                          <w:rFonts w:ascii="Arial" w:hAnsi="Arial" w:cs="Arial"/>
-                          <w:color w:val="FFFFFF" w:themeColor="background1"/>
-                          <w:lang w:val="en-ID"/>
-                        </w:rPr>
-                        <w:t xml:space="preserve"> . . . . . . .</w:t>
+                        <w:t xml:space="preserve">  : . . . . . . .</w:t>
                       </w:r>
                     </w:p>
                     <w:p>
@@ -5726,7 +5235,6 @@
                         </w:rPr>
                         <w:t xml:space="preserve"> </w:t>
                       </w:r>
-                      <w:proofErr w:type="gramStart"/>
                       <w:r>
                         <w:rPr>
                           <w:rFonts w:ascii="Arial" w:hAnsi="Arial" w:cs="Arial"/>
@@ -5742,16 +5250,7 @@
                           <w:color w:val="FFFFFF" w:themeColor="background1"/>
                           <w:lang w:val="en-ID"/>
                         </w:rPr>
-                        <w:t>:</w:t>
-                      </w:r>
-                      <w:proofErr w:type="gramEnd"/>
-                      <w:r>
-                        <w:rPr>
-                          <w:rFonts w:ascii="Arial" w:hAnsi="Arial" w:cs="Arial"/>
-                          <w:color w:val="FFFFFF" w:themeColor="background1"/>
-                          <w:lang w:val="en-ID"/>
-                        </w:rPr>
-                        <w:t xml:space="preserve"> . . . . . . .</w:t>
+                        <w:t>: . . . . . . .</w:t>
                       </w:r>
                     </w:p>
                     <w:p/>
@@ -5791,7 +5290,6 @@
         </w:rPr>
         <w:t xml:space="preserve">   </w:t>
       </w:r>
-      <w:proofErr w:type="gramStart"/>
       <w:r>
         <w:rPr>
           <w:rFonts w:ascii="Arial" w:hAnsi="Arial" w:cs="Arial"/>
@@ -5811,15 +5309,7 @@
           <w:rFonts w:ascii="Arial" w:hAnsi="Arial" w:cs="Arial"/>
           <w:color w:val="000000" w:themeColor="text1"/>
         </w:rPr>
-        <w:t xml:space="preserve"> </w:t>
-      </w:r>
-      <w:proofErr w:type="gramEnd"/>
-      <w:r>
-        <w:rPr>
-          <w:rFonts w:ascii="Arial" w:hAnsi="Arial" w:cs="Arial"/>
-          <w:color w:val="000000" w:themeColor="text1"/>
-        </w:rPr>
-        <w:t xml:space="preserve">   </w:t>
+        <w:t xml:space="preserve">    </w:t>
       </w:r>
       <w:r>
         <w:rPr>
@@ -6499,7 +5989,7 @@
 </file>
 
 <file path=word/endnotes.xml><?xml version="1.0" encoding="utf-8"?>
-<w:endnotes xmlns:wpc="http://schemas.microsoft.com/office/word/2010/wordprocessingCanvas" xmlns:cx="http://schemas.microsoft.com/office/drawing/2014/chartex" xmlns:cx1="http://schemas.microsoft.com/office/drawing/2015/9/8/chartex" xmlns:cx2="http://schemas.microsoft.com/office/drawing/2015/10/21/chartex" xmlns:cx3="http://schemas.microsoft.com/office/drawing/2016/5/9/chartex" xmlns:cx4="http://schemas.microsoft.com/office/drawing/2016/5/10/chartex" xmlns:cx5="http://schemas.microsoft.com/office/drawing/2016/5/11/chartex" xmlns:cx6="http://schemas.microsoft.com/office/drawing/2016/5/12/chartex" xmlns:cx7="http://schemas.microsoft.com/office/drawing/2016/5/13/chartex" xmlns:cx8="http://schemas.microsoft.com/office/drawing/2016/5/14/chartex" xmlns:mc="http://schemas.openxmlformats.org/markup-compatibility/2006" xmlns:aink="http://schemas.microsoft.com/office/drawing/2016/ink" xmlns:am3d="http://schemas.microsoft.com/office/drawing/2017/model3d" xmlns:o="urn:schemas-microsoft-com:office:office" xmlns:oel="http://schemas.microsoft.com/office/2019/extlst" xmlns:r="http://schemas.openxmlformats.org/officeDocument/2006/relationships" xmlns:m="http://schemas.openxmlformats.org/officeDocument/2006/math" xmlns:v="urn:schemas-microsoft-com:vml" xmlns:wp14="http://schemas.microsoft.com/office/word/2010/wordprocessingDrawing" xmlns:wp="http://schemas.openxmlformats.org/drawingml/2006/wordprocessingDrawing" xmlns:w10="urn:schemas-microsoft-com:office:word" xmlns:w="http://schemas.openxmlformats.org/wordprocessingml/2006/main" xmlns:w14="http://schemas.microsoft.com/office/word/2010/wordml" xmlns:w15="http://schemas.microsoft.com/office/word/2012/wordml" xmlns:w16cex="http://schemas.microsoft.com/office/word/2018/wordml/cex" xmlns:w16cid="http://schemas.microsoft.com/office/word/2016/wordml/cid" xmlns:w16="http://schemas.microsoft.com/office/word/2018/wordml" xmlns:w16sdtdh="http://schemas.microsoft.com/office/word/2020/wordml/sdtdatahash" xmlns:w16se="http://schemas.microsoft.com/office/word/2015/wordml/symex" xmlns:wpg="http://schemas.microsoft.com/office/word/2010/wordprocessingGroup" xmlns:wpi="http://schemas.microsoft.com/office/word/2010/wordprocessingInk" xmlns:wne="http://schemas.microsoft.com/office/word/2006/wordml" xmlns:wps="http://schemas.microsoft.com/office/word/2010/wordprocessingShape" mc:Ignorable="w14 w15 w16se w16cid w16 w16cex w16sdtdh wp14">
+<w:endnotes xmlns:wpc="http://schemas.microsoft.com/office/word/2010/wordprocessingCanvas" xmlns:cx="http://schemas.microsoft.com/office/drawing/2014/chartex" xmlns:cx1="http://schemas.microsoft.com/office/drawing/2015/9/8/chartex" xmlns:cx2="http://schemas.microsoft.com/office/drawing/2015/10/21/chartex" xmlns:cx3="http://schemas.microsoft.com/office/drawing/2016/5/9/chartex" xmlns:cx4="http://schemas.microsoft.com/office/drawing/2016/5/10/chartex" xmlns:cx5="http://schemas.microsoft.com/office/drawing/2016/5/11/chartex" xmlns:cx6="http://schemas.microsoft.com/office/drawing/2016/5/12/chartex" xmlns:cx7="http://schemas.microsoft.com/office/drawing/2016/5/13/chartex" xmlns:cx8="http://schemas.microsoft.com/office/drawing/2016/5/14/chartex" xmlns:mc="http://schemas.openxmlformats.org/markup-compatibility/2006" xmlns:aink="http://schemas.microsoft.com/office/drawing/2016/ink" xmlns:am3d="http://schemas.microsoft.com/office/drawing/2017/model3d" xmlns:o="urn:schemas-microsoft-com:office:office" xmlns:oel="http://schemas.microsoft.com/office/2019/extlst" xmlns:r="http://schemas.openxmlformats.org/officeDocument/2006/relationships" xmlns:m="http://schemas.openxmlformats.org/officeDocument/2006/math" xmlns:v="urn:schemas-microsoft-com:vml" xmlns:wp14="http://schemas.microsoft.com/office/word/2010/wordprocessingDrawing" xmlns:wp="http://schemas.openxmlformats.org/drawingml/2006/wordprocessingDrawing" xmlns:w10="urn:schemas-microsoft-com:office:word" xmlns:w="http://schemas.openxmlformats.org/wordprocessingml/2006/main" xmlns:w14="http://schemas.microsoft.com/office/word/2010/wordml" xmlns:w15="http://schemas.microsoft.com/office/word/2012/wordml" xmlns:w16cex="http://schemas.microsoft.com/office/word/2018/wordml/cex" xmlns:w16cid="http://schemas.microsoft.com/office/word/2016/wordml/cid" xmlns:w16="http://schemas.microsoft.com/office/word/2018/wordml" xmlns:w16du="http://schemas.microsoft.com/office/word/2023/wordml/word16du" xmlns:w16sdtdh="http://schemas.microsoft.com/office/word/2020/wordml/sdtdatahash" xmlns:w16se="http://schemas.microsoft.com/office/word/2015/wordml/symex" xmlns:wpg="http://schemas.microsoft.com/office/word/2010/wordprocessingGroup" xmlns:wpi="http://schemas.microsoft.com/office/word/2010/wordprocessingInk" xmlns:wne="http://schemas.microsoft.com/office/word/2006/wordml" xmlns:wps="http://schemas.microsoft.com/office/word/2010/wordprocessingShape" mc:Ignorable="w14 w15 w16se w16cid w16 w16cex w16sdtdh wp14">
   <w:endnote w:type="separator" w:id="-1">
     <w:p>
       <w:r>
@@ -6518,7 +6008,7 @@
 </file>
 
 <file path=word/footnotes.xml><?xml version="1.0" encoding="utf-8"?>
-<w:footnotes xmlns:wpc="http://schemas.microsoft.com/office/word/2010/wordprocessingCanvas" xmlns:cx="http://schemas.microsoft.com/office/drawing/2014/chartex" xmlns:cx1="http://schemas.microsoft.com/office/drawing/2015/9/8/chartex" xmlns:cx2="http://schemas.microsoft.com/office/drawing/2015/10/21/chartex" xmlns:cx3="http://schemas.microsoft.com/office/drawing/2016/5/9/chartex" xmlns:cx4="http://schemas.microsoft.com/office/drawing/2016/5/10/chartex" xmlns:cx5="http://schemas.microsoft.com/office/drawing/2016/5/11/chartex" xmlns:cx6="http://schemas.microsoft.com/office/drawing/2016/5/12/chartex" xmlns:cx7="http://schemas.microsoft.com/office/drawing/2016/5/13/chartex" xmlns:cx8="http://schemas.microsoft.com/office/drawing/2016/5/14/chartex" xmlns:mc="http://schemas.openxmlformats.org/markup-compatibility/2006" xmlns:aink="http://schemas.microsoft.com/office/drawing/2016/ink" xmlns:am3d="http://schemas.microsoft.com/office/drawing/2017/model3d" xmlns:o="urn:schemas-microsoft-com:office:office" xmlns:oel="http://schemas.microsoft.com/office/2019/extlst" xmlns:r="http://schemas.openxmlformats.org/officeDocument/2006/relationships" xmlns:m="http://schemas.openxmlformats.org/officeDocument/2006/math" xmlns:v="urn:schemas-microsoft-com:vml" xmlns:wp14="http://schemas.microsoft.com/office/word/2010/wordprocessingDrawing" xmlns:wp="http://schemas.openxmlformats.org/drawingml/2006/wordprocessingDrawing" xmlns:w10="urn:schemas-microsoft-com:office:word" xmlns:w="http://schemas.openxmlformats.org/wordprocessingml/2006/main" xmlns:w14="http://schemas.microsoft.com/office/word/2010/wordml" xmlns:w15="http://schemas.microsoft.com/office/word/2012/wordml" xmlns:w16cex="http://schemas.microsoft.com/office/word/2018/wordml/cex" xmlns:w16cid="http://schemas.microsoft.com/office/word/2016/wordml/cid" xmlns:w16="http://schemas.microsoft.com/office/word/2018/wordml" xmlns:w16sdtdh="http://schemas.microsoft.com/office/word/2020/wordml/sdtdatahash" xmlns:w16se="http://schemas.microsoft.com/office/word/2015/wordml/symex" xmlns:wpg="http://schemas.microsoft.com/office/word/2010/wordprocessingGroup" xmlns:wpi="http://schemas.microsoft.com/office/word/2010/wordprocessingInk" xmlns:wne="http://schemas.microsoft.com/office/word/2006/wordml" xmlns:wps="http://schemas.microsoft.com/office/word/2010/wordprocessingShape" mc:Ignorable="w14 w15 w16se w16cid w16 w16cex w16sdtdh wp14">
+<w:footnotes xmlns:wpc="http://schemas.microsoft.com/office/word/2010/wordprocessingCanvas" xmlns:cx="http://schemas.microsoft.com/office/drawing/2014/chartex" xmlns:cx1="http://schemas.microsoft.com/office/drawing/2015/9/8/chartex" xmlns:cx2="http://schemas.microsoft.com/office/drawing/2015/10/21/chartex" xmlns:cx3="http://schemas.microsoft.com/office/drawing/2016/5/9/chartex" xmlns:cx4="http://schemas.microsoft.com/office/drawing/2016/5/10/chartex" xmlns:cx5="http://schemas.microsoft.com/office/drawing/2016/5/11/chartex" xmlns:cx6="http://schemas.microsoft.com/office/drawing/2016/5/12/chartex" xmlns:cx7="http://schemas.microsoft.com/office/drawing/2016/5/13/chartex" xmlns:cx8="http://schemas.microsoft.com/office/drawing/2016/5/14/chartex" xmlns:mc="http://schemas.openxmlformats.org/markup-compatibility/2006" xmlns:aink="http://schemas.microsoft.com/office/drawing/2016/ink" xmlns:am3d="http://schemas.microsoft.com/office/drawing/2017/model3d" xmlns:o="urn:schemas-microsoft-com:office:office" xmlns:oel="http://schemas.microsoft.com/office/2019/extlst" xmlns:r="http://schemas.openxmlformats.org/officeDocument/2006/relationships" xmlns:m="http://schemas.openxmlformats.org/officeDocument/2006/math" xmlns:v="urn:schemas-microsoft-com:vml" xmlns:wp14="http://schemas.microsoft.com/office/word/2010/wordprocessingDrawing" xmlns:wp="http://schemas.openxmlformats.org/drawingml/2006/wordprocessingDrawing" xmlns:w10="urn:schemas-microsoft-com:office:word" xmlns:w="http://schemas.openxmlformats.org/wordprocessingml/2006/main" xmlns:w14="http://schemas.microsoft.com/office/word/2010/wordml" xmlns:w15="http://schemas.microsoft.com/office/word/2012/wordml" xmlns:w16cex="http://schemas.microsoft.com/office/word/2018/wordml/cex" xmlns:w16cid="http://schemas.microsoft.com/office/word/2016/wordml/cid" xmlns:w16="http://schemas.microsoft.com/office/word/2018/wordml" xmlns:w16du="http://schemas.microsoft.com/office/word/2023/wordml/word16du" xmlns:w16sdtdh="http://schemas.microsoft.com/office/word/2020/wordml/sdtdatahash" xmlns:w16se="http://schemas.microsoft.com/office/word/2015/wordml/symex" xmlns:wpg="http://schemas.microsoft.com/office/word/2010/wordprocessingGroup" xmlns:wpi="http://schemas.microsoft.com/office/word/2010/wordprocessingInk" xmlns:wne="http://schemas.microsoft.com/office/word/2006/wordml" xmlns:wps="http://schemas.microsoft.com/office/word/2010/wordprocessingShape" mc:Ignorable="w14 w15 w16se w16cid w16 w16cex w16sdtdh wp14">
   <w:footnote w:type="separator" w:id="-1">
     <w:p>
       <w:r>
@@ -6537,7 +6027,7 @@
 </file>
 
 <file path=word/header1.xml><?xml version="1.0" encoding="utf-8"?>
-<w:hdr xmlns:wpc="http://schemas.microsoft.com/office/word/2010/wordprocessingCanvas" xmlns:cx="http://schemas.microsoft.com/office/drawing/2014/chartex" xmlns:cx1="http://schemas.microsoft.com/office/drawing/2015/9/8/chartex" xmlns:cx2="http://schemas.microsoft.com/office/drawing/2015/10/21/chartex" xmlns:cx3="http://schemas.microsoft.com/office/drawing/2016/5/9/chartex" xmlns:cx4="http://schemas.microsoft.com/office/drawing/2016/5/10/chartex" xmlns:cx5="http://schemas.microsoft.com/office/drawing/2016/5/11/chartex" xmlns:cx6="http://schemas.microsoft.com/office/drawing/2016/5/12/chartex" xmlns:cx7="http://schemas.microsoft.com/office/drawing/2016/5/13/chartex" xmlns:cx8="http://schemas.microsoft.com/office/drawing/2016/5/14/chartex" xmlns:mc="http://schemas.openxmlformats.org/markup-compatibility/2006" xmlns:aink="http://schemas.microsoft.com/office/drawing/2016/ink" xmlns:am3d="http://schemas.microsoft.com/office/drawing/2017/model3d" xmlns:o="urn:schemas-microsoft-com:office:office" xmlns:oel="http://schemas.microsoft.com/office/2019/extlst" xmlns:r="http://schemas.openxmlformats.org/officeDocument/2006/relationships" xmlns:m="http://schemas.openxmlformats.org/officeDocument/2006/math" xmlns:v="urn:schemas-microsoft-com:vml" xmlns:wp14="http://schemas.microsoft.com/office/word/2010/wordprocessingDrawing" xmlns:wp="http://schemas.openxmlformats.org/drawingml/2006/wordprocessingDrawing" xmlns:w10="urn:schemas-microsoft-com:office:word" xmlns:w="http://schemas.openxmlformats.org/wordprocessingml/2006/main" xmlns:w14="http://schemas.microsoft.com/office/word/2010/wordml" xmlns:w15="http://schemas.microsoft.com/office/word/2012/wordml" xmlns:w16cex="http://schemas.microsoft.com/office/word/2018/wordml/cex" xmlns:w16cid="http://schemas.microsoft.com/office/word/2016/wordml/cid" xmlns:w16="http://schemas.microsoft.com/office/word/2018/wordml" xmlns:w16sdtdh="http://schemas.microsoft.com/office/word/2020/wordml/sdtdatahash" xmlns:w16se="http://schemas.microsoft.com/office/word/2015/wordml/symex" xmlns:wpg="http://schemas.microsoft.com/office/word/2010/wordprocessingGroup" xmlns:wpi="http://schemas.microsoft.com/office/word/2010/wordprocessingInk" xmlns:wne="http://schemas.microsoft.com/office/word/2006/wordml" xmlns:wps="http://schemas.microsoft.com/office/word/2010/wordprocessingShape" mc:Ignorable="w14 w15 w16se w16cid w16 w16cex w16sdtdh wp14">
+<w:hdr xmlns:wpc="http://schemas.microsoft.com/office/word/2010/wordprocessingCanvas" xmlns:cx="http://schemas.microsoft.com/office/drawing/2014/chartex" xmlns:cx1="http://schemas.microsoft.com/office/drawing/2015/9/8/chartex" xmlns:cx2="http://schemas.microsoft.com/office/drawing/2015/10/21/chartex" xmlns:cx3="http://schemas.microsoft.com/office/drawing/2016/5/9/chartex" xmlns:cx4="http://schemas.microsoft.com/office/drawing/2016/5/10/chartex" xmlns:cx5="http://schemas.microsoft.com/office/drawing/2016/5/11/chartex" xmlns:cx6="http://schemas.microsoft.com/office/drawing/2016/5/12/chartex" xmlns:cx7="http://schemas.microsoft.com/office/drawing/2016/5/13/chartex" xmlns:cx8="http://schemas.microsoft.com/office/drawing/2016/5/14/chartex" xmlns:mc="http://schemas.openxmlformats.org/markup-compatibility/2006" xmlns:aink="http://schemas.microsoft.com/office/drawing/2016/ink" xmlns:am3d="http://schemas.microsoft.com/office/drawing/2017/model3d" xmlns:o="urn:schemas-microsoft-com:office:office" xmlns:oel="http://schemas.microsoft.com/office/2019/extlst" xmlns:r="http://schemas.openxmlformats.org/officeDocument/2006/relationships" xmlns:m="http://schemas.openxmlformats.org/officeDocument/2006/math" xmlns:v="urn:schemas-microsoft-com:vml" xmlns:wp14="http://schemas.microsoft.com/office/word/2010/wordprocessingDrawing" xmlns:wp="http://schemas.openxmlformats.org/drawingml/2006/wordprocessingDrawing" xmlns:w10="urn:schemas-microsoft-com:office:word" xmlns:w="http://schemas.openxmlformats.org/wordprocessingml/2006/main" xmlns:w14="http://schemas.microsoft.com/office/word/2010/wordml" xmlns:w15="http://schemas.microsoft.com/office/word/2012/wordml" xmlns:w16cex="http://schemas.microsoft.com/office/word/2018/wordml/cex" xmlns:w16cid="http://schemas.microsoft.com/office/word/2016/wordml/cid" xmlns:w16="http://schemas.microsoft.com/office/word/2018/wordml" xmlns:w16du="http://schemas.microsoft.com/office/word/2023/wordml/word16du" xmlns:w16sdtdh="http://schemas.microsoft.com/office/word/2020/wordml/sdtdatahash" xmlns:w16se="http://schemas.microsoft.com/office/word/2015/wordml/symex" xmlns:wpg="http://schemas.microsoft.com/office/word/2010/wordprocessingGroup" xmlns:wpi="http://schemas.microsoft.com/office/word/2010/wordprocessingInk" xmlns:wne="http://schemas.microsoft.com/office/word/2006/wordml" xmlns:wps="http://schemas.microsoft.com/office/word/2010/wordprocessingShape" mc:Ignorable="w14 w15 w16se w16cid w16 w16cex w16sdtdh wp14">
   <w:p>
     <w:pPr>
       <w:pStyle w:val="Header"/>
@@ -6614,7 +6104,7 @@
 </file>
 
 <file path=word/numbering.xml><?xml version="1.0" encoding="utf-8"?>
-<w:numbering xmlns:wpc="http://schemas.microsoft.com/office/word/2010/wordprocessingCanvas" xmlns:cx="http://schemas.microsoft.com/office/drawing/2014/chartex" xmlns:cx1="http://schemas.microsoft.com/office/drawing/2015/9/8/chartex" xmlns:cx2="http://schemas.microsoft.com/office/drawing/2015/10/21/chartex" xmlns:cx3="http://schemas.microsoft.com/office/drawing/2016/5/9/chartex" xmlns:cx4="http://schemas.microsoft.com/office/drawing/2016/5/10/chartex" xmlns:cx5="http://schemas.microsoft.com/office/drawing/2016/5/11/chartex" xmlns:cx6="http://schemas.microsoft.com/office/drawing/2016/5/12/chartex" xmlns:cx7="http://schemas.microsoft.com/office/drawing/2016/5/13/chartex" xmlns:cx8="http://schemas.microsoft.com/office/drawing/2016/5/14/chartex" xmlns:mc="http://schemas.openxmlformats.org/markup-compatibility/2006" xmlns:aink="http://schemas.microsoft.com/office/drawing/2016/ink" xmlns:am3d="http://schemas.microsoft.com/office/drawing/2017/model3d" xmlns:o="urn:schemas-microsoft-com:office:office" xmlns:oel="http://schemas.microsoft.com/office/2019/extlst" xmlns:r="http://schemas.openxmlformats.org/officeDocument/2006/relationships" xmlns:m="http://schemas.openxmlformats.org/officeDocument/2006/math" xmlns:v="urn:schemas-microsoft-com:vml" xmlns:wp14="http://schemas.microsoft.com/office/word/2010/wordprocessingDrawing" xmlns:wp="http://schemas.openxmlformats.org/drawingml/2006/wordprocessingDrawing" xmlns:w10="urn:schemas-microsoft-com:office:word" xmlns:w="http://schemas.openxmlformats.org/wordprocessingml/2006/main" xmlns:w14="http://schemas.microsoft.com/office/word/2010/wordml" xmlns:w15="http://schemas.microsoft.com/office/word/2012/wordml" xmlns:w16cex="http://schemas.microsoft.com/office/word/2018/wordml/cex" xmlns:w16cid="http://schemas.microsoft.com/office/word/2016/wordml/cid" xmlns:w16="http://schemas.microsoft.com/office/word/2018/wordml" xmlns:w16sdtdh="http://schemas.microsoft.com/office/word/2020/wordml/sdtdatahash" xmlns:w16se="http://schemas.microsoft.com/office/word/2015/wordml/symex" xmlns:wpg="http://schemas.microsoft.com/office/word/2010/wordprocessingGroup" xmlns:wpi="http://schemas.microsoft.com/office/word/2010/wordprocessingInk" xmlns:wne="http://schemas.microsoft.com/office/word/2006/wordml" xmlns:wps="http://schemas.microsoft.com/office/word/2010/wordprocessingShape" mc:Ignorable="w14 w15 w16se w16cid w16 w16cex w16sdtdh wp14">
+<w:numbering xmlns:wpc="http://schemas.microsoft.com/office/word/2010/wordprocessingCanvas" xmlns:cx="http://schemas.microsoft.com/office/drawing/2014/chartex" xmlns:cx1="http://schemas.microsoft.com/office/drawing/2015/9/8/chartex" xmlns:cx2="http://schemas.microsoft.com/office/drawing/2015/10/21/chartex" xmlns:cx3="http://schemas.microsoft.com/office/drawing/2016/5/9/chartex" xmlns:cx4="http://schemas.microsoft.com/office/drawing/2016/5/10/chartex" xmlns:cx5="http://schemas.microsoft.com/office/drawing/2016/5/11/chartex" xmlns:cx6="http://schemas.microsoft.com/office/drawing/2016/5/12/chartex" xmlns:cx7="http://schemas.microsoft.com/office/drawing/2016/5/13/chartex" xmlns:cx8="http://schemas.microsoft.com/office/drawing/2016/5/14/chartex" xmlns:mc="http://schemas.openxmlformats.org/markup-compatibility/2006" xmlns:aink="http://schemas.microsoft.com/office/drawing/2016/ink" xmlns:am3d="http://schemas.microsoft.com/office/drawing/2017/model3d" xmlns:o="urn:schemas-microsoft-com:office:office" xmlns:oel="http://schemas.microsoft.com/office/2019/extlst" xmlns:r="http://schemas.openxmlformats.org/officeDocument/2006/relationships" xmlns:m="http://schemas.openxmlformats.org/officeDocument/2006/math" xmlns:v="urn:schemas-microsoft-com:vml" xmlns:wp14="http://schemas.microsoft.com/office/word/2010/wordprocessingDrawing" xmlns:wp="http://schemas.openxmlformats.org/drawingml/2006/wordprocessingDrawing" xmlns:w10="urn:schemas-microsoft-com:office:word" xmlns:w="http://schemas.openxmlformats.org/wordprocessingml/2006/main" xmlns:w14="http://schemas.microsoft.com/office/word/2010/wordml" xmlns:w15="http://schemas.microsoft.com/office/word/2012/wordml" xmlns:w16cex="http://schemas.microsoft.com/office/word/2018/wordml/cex" xmlns:w16cid="http://schemas.microsoft.com/office/word/2016/wordml/cid" xmlns:w16="http://schemas.microsoft.com/office/word/2018/wordml" xmlns:w16du="http://schemas.microsoft.com/office/word/2023/wordml/word16du" xmlns:w16sdtdh="http://schemas.microsoft.com/office/word/2020/wordml/sdtdatahash" xmlns:w16se="http://schemas.microsoft.com/office/word/2015/wordml/symex" xmlns:wpg="http://schemas.microsoft.com/office/word/2010/wordprocessingGroup" xmlns:wpi="http://schemas.microsoft.com/office/word/2010/wordprocessingInk" xmlns:wne="http://schemas.microsoft.com/office/word/2006/wordml" xmlns:wps="http://schemas.microsoft.com/office/word/2010/wordprocessingShape" mc:Ignorable="w14 w15 w16se w16cid w16 w16cex w16sdtdh wp14">
   <w:abstractNum w:abstractNumId="0" w15:restartNumberingAfterBreak="0">
     <w:nsid w:val="00000005"/>
     <w:multiLevelType w:val="multilevel"/>

</xml_diff>